<commit_message>
Update draft of response to referee
</commit_message>
<xml_diff>
--- a/others/journal submissions/journal of futures markets/revision/Response to Referee.docx
+++ b/others/journal submissions/journal of futures markets/revision/Response to Referee.docx
@@ -1,6 +1,6 @@
 
 <file path=word/document.xml><?xml version="1.0" encoding="utf-8"?>
-<w:document xmlns:wpc="http://schemas.microsoft.com/office/word/2010/wordprocessingCanvas" xmlns:cx="http://schemas.microsoft.com/office/drawing/2014/chartex" xmlns:cx1="http://schemas.microsoft.com/office/drawing/2015/9/8/chartex" xmlns:cx2="http://schemas.microsoft.com/office/drawing/2015/10/21/chartex" xmlns:cx3="http://schemas.microsoft.com/office/drawing/2016/5/9/chartex" xmlns:cx4="http://schemas.microsoft.com/office/drawing/2016/5/10/chartex" xmlns:cx5="http://schemas.microsoft.com/office/drawing/2016/5/11/chartex" xmlns:cx6="http://schemas.microsoft.com/office/drawing/2016/5/12/chartex" xmlns:cx7="http://schemas.microsoft.com/office/drawing/2016/5/13/chartex" xmlns:cx8="http://schemas.microsoft.com/office/drawing/2016/5/14/chartex" xmlns:mc="http://schemas.openxmlformats.org/markup-compatibility/2006" xmlns:aink="http://schemas.microsoft.com/office/drawing/2016/ink" xmlns:am3d="http://schemas.microsoft.com/office/drawing/2017/model3d" xmlns:o="urn:schemas-microsoft-com:office:office" xmlns:oel="http://schemas.microsoft.com/office/2019/extlst" xmlns:r="http://schemas.openxmlformats.org/officeDocument/2006/relationships" xmlns:m="http://schemas.openxmlformats.org/officeDocument/2006/math" xmlns:v="urn:schemas-microsoft-com:vml" xmlns:wp14="http://schemas.microsoft.com/office/word/2010/wordprocessingDrawing" xmlns:wp="http://schemas.openxmlformats.org/drawingml/2006/wordprocessingDrawing" xmlns:w10="urn:schemas-microsoft-com:office:word" xmlns:w="http://schemas.openxmlformats.org/wordprocessingml/2006/main" xmlns:w14="http://schemas.microsoft.com/office/word/2010/wordml" xmlns:w15="http://schemas.microsoft.com/office/word/2012/wordml" xmlns:w16cex="http://schemas.microsoft.com/office/word/2018/wordml/cex" xmlns:w16cid="http://schemas.microsoft.com/office/word/2016/wordml/cid" xmlns:w16="http://schemas.microsoft.com/office/word/2018/wordml" xmlns:w16sdtdh="http://schemas.microsoft.com/office/word/2020/wordml/sdtdatahash" xmlns:w16se="http://schemas.microsoft.com/office/word/2015/wordml/symex" xmlns:wpg="http://schemas.microsoft.com/office/word/2010/wordprocessingGroup" xmlns:wpi="http://schemas.microsoft.com/office/word/2010/wordprocessingInk" xmlns:wne="http://schemas.microsoft.com/office/word/2006/wordml" xmlns:wps="http://schemas.microsoft.com/office/word/2010/wordprocessingShape" mc:Ignorable="w14 w15 w16se w16cid w16 w16cex w16sdtdh wp14">
+<w:document xmlns:wpc="http://schemas.microsoft.com/office/word/2010/wordprocessingCanvas" xmlns:cx="http://schemas.microsoft.com/office/drawing/2014/chartex" xmlns:cx1="http://schemas.microsoft.com/office/drawing/2015/9/8/chartex" xmlns:cx2="http://schemas.microsoft.com/office/drawing/2015/10/21/chartex" xmlns:cx3="http://schemas.microsoft.com/office/drawing/2016/5/9/chartex" xmlns:cx4="http://schemas.microsoft.com/office/drawing/2016/5/10/chartex" xmlns:cx5="http://schemas.microsoft.com/office/drawing/2016/5/11/chartex" xmlns:cx6="http://schemas.microsoft.com/office/drawing/2016/5/12/chartex" xmlns:cx7="http://schemas.microsoft.com/office/drawing/2016/5/13/chartex" xmlns:cx8="http://schemas.microsoft.com/office/drawing/2016/5/14/chartex" xmlns:mc="http://schemas.openxmlformats.org/markup-compatibility/2006" xmlns:aink="http://schemas.microsoft.com/office/drawing/2016/ink" xmlns:am3d="http://schemas.microsoft.com/office/drawing/2017/model3d" xmlns:o="urn:schemas-microsoft-com:office:office" xmlns:oel="http://schemas.microsoft.com/office/2019/extlst" xmlns:r="http://schemas.openxmlformats.org/officeDocument/2006/relationships" xmlns:m="http://schemas.openxmlformats.org/officeDocument/2006/math" xmlns:v="urn:schemas-microsoft-com:vml" xmlns:wp14="http://schemas.microsoft.com/office/word/2010/wordprocessingDrawing" xmlns:wp="http://schemas.openxmlformats.org/drawingml/2006/wordprocessingDrawing" xmlns:w10="urn:schemas-microsoft-com:office:word" xmlns:w="http://schemas.openxmlformats.org/wordprocessingml/2006/main" xmlns:w14="http://schemas.microsoft.com/office/word/2010/wordml" xmlns:w15="http://schemas.microsoft.com/office/word/2012/wordml" xmlns:w16cex="http://schemas.microsoft.com/office/word/2018/wordml/cex" xmlns:w16cid="http://schemas.microsoft.com/office/word/2016/wordml/cid" xmlns:w16="http://schemas.microsoft.com/office/word/2018/wordml" xmlns:w16du="http://schemas.microsoft.com/office/word/2023/wordml/word16du" xmlns:w16sdtdh="http://schemas.microsoft.com/office/word/2020/wordml/sdtdatahash" xmlns:w16se="http://schemas.microsoft.com/office/word/2015/wordml/symex" xmlns:wpg="http://schemas.microsoft.com/office/word/2010/wordprocessingGroup" xmlns:wpi="http://schemas.microsoft.com/office/word/2010/wordprocessingInk" xmlns:wne="http://schemas.microsoft.com/office/word/2006/wordml" xmlns:wps="http://schemas.microsoft.com/office/word/2010/wordprocessingShape" mc:Ignorable="w14 w15 w16se w16cid w16 w16cex w16sdtdh w16du wp14">
   <w:body>
     <w:p>
       <w:pPr>
@@ -120,7 +120,7 @@
         <w:ind w:left="720"/>
       </w:pPr>
       <w:r>
-        <w:t>I wondered if it would have made sense to compute correlation structures – perhaps within the various sectors (agricultural/energy/metals) and also across the sectors,  maybe within each distinct time interval.</w:t>
+        <w:t>I wondered if it would have made sense to compute correlation structures – perhaps within the various sectors (agricultural/energy/metals) and also across the sectors, maybe within each distinct time interval.</w:t>
       </w:r>
     </w:p>
     <w:p>
@@ -143,37 +143,14 @@
           <w:i/>
           <w:iCs/>
         </w:rPr>
-        <w:t>e4 ….</w:t>
-      </w:r>
-      <w:r>
-        <w:rPr>
-          <w:i/>
-          <w:iCs/>
-        </w:rPr>
-        <w:t>. The findings are discussed in detail in the Results section</w:t>
-      </w:r>
-      <w:r>
-        <w:rPr>
-          <w:i/>
-          <w:iCs/>
-        </w:rPr>
-        <w:t xml:space="preserve"> period by period.</w:t>
-      </w:r>
-    </w:p>
-    <w:p>
-      <w:pPr>
-        <w:pStyle w:val="PlainText"/>
-        <w:rPr>
-          <w:i/>
-          <w:iCs/>
-        </w:rPr>
-      </w:pPr>
-      <w:r>
-        <w:rPr>
-          <w:i/>
-          <w:iCs/>
-        </w:rPr>
-        <w:t xml:space="preserve">Does Table 5 address the issue of cross correlation across the sectors? If you could address this point. </w:t>
+        <w:t xml:space="preserve">e4 </w:t>
+      </w:r>
+      <w:r>
+        <w:rPr>
+          <w:i/>
+          <w:iCs/>
+        </w:rPr>
+        <w:t>and carried out this analysis across the sectors using equally weighted portfolios in Table 5.</w:t>
       </w:r>
     </w:p>
     <w:p>
@@ -276,14 +253,7 @@
           <w:i/>
           <w:iCs/>
         </w:rPr>
-        <w:t xml:space="preserve">We </w:t>
-      </w:r>
-      <w:r>
-        <w:rPr>
-          <w:i/>
-          <w:iCs/>
-        </w:rPr>
-        <w:t>have chosen to focus on the equally weighted portfolios in Table 6.</w:t>
+        <w:t>We have chosen to focus on the equally weighted portfolios in Table 6.</w:t>
       </w:r>
     </w:p>
     <w:p>
@@ -330,8 +300,11 @@
         <w:ind w:left="720"/>
       </w:pPr>
       <w:r>
+        <w:t xml:space="preserve">Sticking with table 1, the idea that of 30 commodities 23 or 24 moved in the same direction (returns wise) from one interval to the next is superficially suggestive of a trend – that would </w:t>
+      </w:r>
+      <w:r>
         <w:lastRenderedPageBreak/>
-        <w:t>Sticking with table 1, the idea that of 30 commodities 23 or 24 moved in the same direction (returns wise) from one interval to the next is superficially suggestive of a trend – that would be quite unlikely if the commodity prices were all uncorrelated – but in the presence of strong correlation between commodity prices that in itself might not be so surprising.</w:t>
+        <w:t>be quite unlikely if the commodity prices were all uncorrelated – but in the presence of strong correlation between commodity prices that in itself might not be so surprising.</w:t>
       </w:r>
     </w:p>
     <w:p>
@@ -357,14 +330,28 @@
           <w:i/>
           <w:iCs/>
         </w:rPr>
-        <w:t xml:space="preserve">: </w:t>
-      </w:r>
-      <w:r>
-        <w:rPr>
-          <w:i/>
-          <w:iCs/>
-        </w:rPr>
-        <w:t>If you could address this point.</w:t>
+        <w:t>: While w</w:t>
+      </w:r>
+      <w:r>
+        <w:rPr>
+          <w:i/>
+          <w:iCs/>
+        </w:rPr>
+        <w:t>e have focused on</w:t>
+      </w:r>
+      <w:r>
+        <w:rPr>
+          <w:i/>
+          <w:iCs/>
+        </w:rPr>
+        <w:t xml:space="preserve"> testing the significance of commodity asset returns in Table 1</w:t>
+      </w:r>
+      <w:r>
+        <w:rPr>
+          <w:i/>
+          <w:iCs/>
+        </w:rPr>
+        <w:t>, we’ve complemented this analysis in Table 2 with tests of difference in returns between phases of aggregate backwardation and contango.</w:t>
       </w:r>
     </w:p>
     <w:p>
@@ -460,7 +447,7 @@
 </file>
 
 <file path=word/numbering.xml><?xml version="1.0" encoding="utf-8"?>
-<w:numbering xmlns:wpc="http://schemas.microsoft.com/office/word/2010/wordprocessingCanvas" xmlns:cx="http://schemas.microsoft.com/office/drawing/2014/chartex" xmlns:cx1="http://schemas.microsoft.com/office/drawing/2015/9/8/chartex" xmlns:cx2="http://schemas.microsoft.com/office/drawing/2015/10/21/chartex" xmlns:cx3="http://schemas.microsoft.com/office/drawing/2016/5/9/chartex" xmlns:cx4="http://schemas.microsoft.com/office/drawing/2016/5/10/chartex" xmlns:cx5="http://schemas.microsoft.com/office/drawing/2016/5/11/chartex" xmlns:cx6="http://schemas.microsoft.com/office/drawing/2016/5/12/chartex" xmlns:cx7="http://schemas.microsoft.com/office/drawing/2016/5/13/chartex" xmlns:cx8="http://schemas.microsoft.com/office/drawing/2016/5/14/chartex" xmlns:mc="http://schemas.openxmlformats.org/markup-compatibility/2006" xmlns:aink="http://schemas.microsoft.com/office/drawing/2016/ink" xmlns:am3d="http://schemas.microsoft.com/office/drawing/2017/model3d" xmlns:o="urn:schemas-microsoft-com:office:office" xmlns:oel="http://schemas.microsoft.com/office/2019/extlst" xmlns:r="http://schemas.openxmlformats.org/officeDocument/2006/relationships" xmlns:m="http://schemas.openxmlformats.org/officeDocument/2006/math" xmlns:v="urn:schemas-microsoft-com:vml" xmlns:wp14="http://schemas.microsoft.com/office/word/2010/wordprocessingDrawing" xmlns:wp="http://schemas.openxmlformats.org/drawingml/2006/wordprocessingDrawing" xmlns:w10="urn:schemas-microsoft-com:office:word" xmlns:w="http://schemas.openxmlformats.org/wordprocessingml/2006/main" xmlns:w14="http://schemas.microsoft.com/office/word/2010/wordml" xmlns:w15="http://schemas.microsoft.com/office/word/2012/wordml" xmlns:w16cex="http://schemas.microsoft.com/office/word/2018/wordml/cex" xmlns:w16cid="http://schemas.microsoft.com/office/word/2016/wordml/cid" xmlns:w16="http://schemas.microsoft.com/office/word/2018/wordml" xmlns:w16sdtdh="http://schemas.microsoft.com/office/word/2020/wordml/sdtdatahash" xmlns:w16se="http://schemas.microsoft.com/office/word/2015/wordml/symex" xmlns:wpg="http://schemas.microsoft.com/office/word/2010/wordprocessingGroup" xmlns:wpi="http://schemas.microsoft.com/office/word/2010/wordprocessingInk" xmlns:wne="http://schemas.microsoft.com/office/word/2006/wordml" xmlns:wps="http://schemas.microsoft.com/office/word/2010/wordprocessingShape" mc:Ignorable="w14 w15 w16se w16cid w16 w16cex w16sdtdh wp14">
+<w:numbering xmlns:wpc="http://schemas.microsoft.com/office/word/2010/wordprocessingCanvas" xmlns:cx="http://schemas.microsoft.com/office/drawing/2014/chartex" xmlns:cx1="http://schemas.microsoft.com/office/drawing/2015/9/8/chartex" xmlns:cx2="http://schemas.microsoft.com/office/drawing/2015/10/21/chartex" xmlns:cx3="http://schemas.microsoft.com/office/drawing/2016/5/9/chartex" xmlns:cx4="http://schemas.microsoft.com/office/drawing/2016/5/10/chartex" xmlns:cx5="http://schemas.microsoft.com/office/drawing/2016/5/11/chartex" xmlns:cx6="http://schemas.microsoft.com/office/drawing/2016/5/12/chartex" xmlns:cx7="http://schemas.microsoft.com/office/drawing/2016/5/13/chartex" xmlns:cx8="http://schemas.microsoft.com/office/drawing/2016/5/14/chartex" xmlns:mc="http://schemas.openxmlformats.org/markup-compatibility/2006" xmlns:aink="http://schemas.microsoft.com/office/drawing/2016/ink" xmlns:am3d="http://schemas.microsoft.com/office/drawing/2017/model3d" xmlns:o="urn:schemas-microsoft-com:office:office" xmlns:oel="http://schemas.microsoft.com/office/2019/extlst" xmlns:r="http://schemas.openxmlformats.org/officeDocument/2006/relationships" xmlns:m="http://schemas.openxmlformats.org/officeDocument/2006/math" xmlns:v="urn:schemas-microsoft-com:vml" xmlns:wp14="http://schemas.microsoft.com/office/word/2010/wordprocessingDrawing" xmlns:wp="http://schemas.openxmlformats.org/drawingml/2006/wordprocessingDrawing" xmlns:w10="urn:schemas-microsoft-com:office:word" xmlns:w="http://schemas.openxmlformats.org/wordprocessingml/2006/main" xmlns:w14="http://schemas.microsoft.com/office/word/2010/wordml" xmlns:w15="http://schemas.microsoft.com/office/word/2012/wordml" xmlns:w16cex="http://schemas.microsoft.com/office/word/2018/wordml/cex" xmlns:w16cid="http://schemas.microsoft.com/office/word/2016/wordml/cid" xmlns:w16="http://schemas.microsoft.com/office/word/2018/wordml" xmlns:w16du="http://schemas.microsoft.com/office/word/2023/wordml/word16du" xmlns:w16sdtdh="http://schemas.microsoft.com/office/word/2020/wordml/sdtdatahash" xmlns:w16se="http://schemas.microsoft.com/office/word/2015/wordml/symex" xmlns:wpg="http://schemas.microsoft.com/office/word/2010/wordprocessingGroup" xmlns:wpi="http://schemas.microsoft.com/office/word/2010/wordprocessingInk" xmlns:wne="http://schemas.microsoft.com/office/word/2006/wordml" xmlns:wps="http://schemas.microsoft.com/office/word/2010/wordprocessingShape" mc:Ignorable="w14 w15 w16se w16cid w16 w16cex w16sdtdh w16du wp14">
   <w:abstractNum w:abstractNumId="0" w15:restartNumberingAfterBreak="0">
     <w:nsid w:val="0C6E7767"/>
     <w:multiLevelType w:val="hybridMultilevel"/>
@@ -557,7 +544,7 @@
 </file>
 
 <file path=word/styles.xml><?xml version="1.0" encoding="utf-8"?>
-<w:styles xmlns:mc="http://schemas.openxmlformats.org/markup-compatibility/2006" xmlns:r="http://schemas.openxmlformats.org/officeDocument/2006/relationships" xmlns:w="http://schemas.openxmlformats.org/wordprocessingml/2006/main" xmlns:w14="http://schemas.microsoft.com/office/word/2010/wordml" xmlns:w15="http://schemas.microsoft.com/office/word/2012/wordml" xmlns:w16cex="http://schemas.microsoft.com/office/word/2018/wordml/cex" xmlns:w16cid="http://schemas.microsoft.com/office/word/2016/wordml/cid" xmlns:w16="http://schemas.microsoft.com/office/word/2018/wordml" xmlns:w16sdtdh="http://schemas.microsoft.com/office/word/2020/wordml/sdtdatahash" xmlns:w16se="http://schemas.microsoft.com/office/word/2015/wordml/symex" mc:Ignorable="w14 w15 w16se w16cid w16 w16cex w16sdtdh">
+<w:styles xmlns:mc="http://schemas.openxmlformats.org/markup-compatibility/2006" xmlns:r="http://schemas.openxmlformats.org/officeDocument/2006/relationships" xmlns:w="http://schemas.openxmlformats.org/wordprocessingml/2006/main" xmlns:w14="http://schemas.microsoft.com/office/word/2010/wordml" xmlns:w15="http://schemas.microsoft.com/office/word/2012/wordml" xmlns:w16cex="http://schemas.microsoft.com/office/word/2018/wordml/cex" xmlns:w16cid="http://schemas.microsoft.com/office/word/2016/wordml/cid" xmlns:w16="http://schemas.microsoft.com/office/word/2018/wordml" xmlns:w16du="http://schemas.microsoft.com/office/word/2023/wordml/word16du" xmlns:w16sdtdh="http://schemas.microsoft.com/office/word/2020/wordml/sdtdatahash" xmlns:w16se="http://schemas.microsoft.com/office/word/2015/wordml/symex" mc:Ignorable="w14 w15 w16se w16cid w16 w16cex w16sdtdh w16du">
   <w:docDefaults>
     <w:rPrDefault>
       <w:rPr>

</xml_diff>